<commit_message>
First half is done
</commit_message>
<xml_diff>
--- a/JegyzőkönyvF4XQRO.docx
+++ b/JegyzőkönyvF4XQRO.docx
@@ -296,10 +296,13 @@
           <w:numId w:val="3"/>
         </w:numPr>
         <w:rPr>
-          <w:b/>
-          <w:bCs/>
+          <w:rStyle w:val="Hiperhivatkozs"/>
+          <w:b/>
+          <w:bCs/>
+          <w:color w:val="auto"/>
           <w:sz w:val="36"/>
           <w:szCs w:val="36"/>
+          <w:u w:val="none"/>
         </w:rPr>
       </w:pPr>
       <w:hyperlink w:anchor="ERmod" w:history="1">
@@ -317,6 +320,132 @@
     </w:p>
     <w:p>
       <w:pPr>
+        <w:pStyle w:val="Listaszerbekezds"/>
+        <w:numPr>
+          <w:ilvl w:val="1"/>
+          <w:numId w:val="3"/>
+        </w:numPr>
+        <w:rPr>
+          <w:b/>
+          <w:bCs/>
+          <w:sz w:val="36"/>
+          <w:szCs w:val="36"/>
+        </w:rPr>
+      </w:pPr>
+      <w:hyperlink w:anchor="XDM" w:history="1">
+        <w:r>
+          <w:rPr>
+            <w:rStyle w:val="Hiperhivatkozs"/>
+            <w:b/>
+            <w:bCs/>
+            <w:sz w:val="36"/>
+            <w:szCs w:val="36"/>
+          </w:rPr>
+          <w:t>Az adatbázis konvertálása XDM modellre</w:t>
+        </w:r>
+      </w:hyperlink>
+    </w:p>
+    <w:p>
+      <w:pPr>
+        <w:pStyle w:val="Listaszerbekezds"/>
+        <w:numPr>
+          <w:ilvl w:val="1"/>
+          <w:numId w:val="3"/>
+        </w:numPr>
+        <w:rPr>
+          <w:rStyle w:val="Hiperhivatkozs"/>
+          <w:b/>
+          <w:bCs/>
+          <w:color w:val="auto"/>
+          <w:sz w:val="36"/>
+          <w:szCs w:val="36"/>
+          <w:u w:val="none"/>
+        </w:rPr>
+      </w:pPr>
+      <w:hyperlink w:anchor="XML" w:history="1">
+        <w:r>
+          <w:rPr>
+            <w:rStyle w:val="Hiperhivatkozs"/>
+            <w:b/>
+            <w:bCs/>
+            <w:sz w:val="36"/>
+            <w:szCs w:val="36"/>
+          </w:rPr>
+          <w:t>Az XDM modell alapján XML dokumentum készítése</w:t>
+        </w:r>
+      </w:hyperlink>
+    </w:p>
+    <w:p>
+      <w:pPr>
+        <w:pStyle w:val="Listaszerbekezds"/>
+        <w:numPr>
+          <w:ilvl w:val="1"/>
+          <w:numId w:val="3"/>
+        </w:numPr>
+        <w:rPr>
+          <w:b/>
+          <w:bCs/>
+          <w:sz w:val="36"/>
+          <w:szCs w:val="36"/>
+        </w:rPr>
+      </w:pPr>
+      <w:hyperlink w:anchor="XSD" w:history="1">
+        <w:r>
+          <w:rPr>
+            <w:rStyle w:val="Hiperhivatkozs"/>
+            <w:b/>
+            <w:bCs/>
+            <w:sz w:val="36"/>
+            <w:szCs w:val="36"/>
+          </w:rPr>
+          <w:t>Az XML dokumentum a</w:t>
+        </w:r>
+        <w:r>
+          <w:rPr>
+            <w:rStyle w:val="Hiperhivatkozs"/>
+            <w:b/>
+            <w:bCs/>
+            <w:sz w:val="36"/>
+            <w:szCs w:val="36"/>
+          </w:rPr>
+          <w:t>l</w:t>
+        </w:r>
+        <w:r>
+          <w:rPr>
+            <w:rStyle w:val="Hiperhivatkozs"/>
+            <w:b/>
+            <w:bCs/>
+            <w:sz w:val="36"/>
+            <w:szCs w:val="36"/>
+          </w:rPr>
+          <w:t xml:space="preserve">apján </w:t>
+        </w:r>
+        <w:proofErr w:type="spellStart"/>
+        <w:r>
+          <w:rPr>
+            <w:rStyle w:val="Hiperhivatkozs"/>
+            <w:b/>
+            <w:bCs/>
+            <w:sz w:val="36"/>
+            <w:szCs w:val="36"/>
+          </w:rPr>
+          <w:t>XMLSchema</w:t>
+        </w:r>
+        <w:proofErr w:type="spellEnd"/>
+        <w:r>
+          <w:rPr>
+            <w:rStyle w:val="Hiperhivatkozs"/>
+            <w:b/>
+            <w:bCs/>
+            <w:sz w:val="36"/>
+            <w:szCs w:val="36"/>
+          </w:rPr>
+          <w:t xml:space="preserve"> készítése</w:t>
+        </w:r>
+      </w:hyperlink>
+    </w:p>
+    <w:p>
+      <w:pPr>
         <w:rPr>
           <w:sz w:val="44"/>
           <w:szCs w:val="44"/>
@@ -577,6 +706,62 @@
         </w:rPr>
         <w:t>A feladat során figyelembe veszem a méhészet fontos elemeit, például a különböző méhtípusokat (királynő, dolgozó, here), a kaptár felépítését és a méztermeléshez kapcsolódó adatokat.</w:t>
       </w:r>
+    </w:p>
+    <w:p>
+      <w:pPr>
+        <w:rPr>
+          <w:sz w:val="36"/>
+          <w:szCs w:val="36"/>
+        </w:rPr>
+      </w:pPr>
+    </w:p>
+    <w:p>
+      <w:pPr>
+        <w:rPr>
+          <w:sz w:val="36"/>
+          <w:szCs w:val="36"/>
+        </w:rPr>
+      </w:pPr>
+    </w:p>
+    <w:p>
+      <w:pPr>
+        <w:rPr>
+          <w:sz w:val="36"/>
+          <w:szCs w:val="36"/>
+        </w:rPr>
+      </w:pPr>
+    </w:p>
+    <w:p>
+      <w:pPr>
+        <w:rPr>
+          <w:sz w:val="36"/>
+          <w:szCs w:val="36"/>
+        </w:rPr>
+      </w:pPr>
+    </w:p>
+    <w:p>
+      <w:pPr>
+        <w:rPr>
+          <w:sz w:val="36"/>
+          <w:szCs w:val="36"/>
+        </w:rPr>
+      </w:pPr>
+    </w:p>
+    <w:p>
+      <w:pPr>
+        <w:rPr>
+          <w:sz w:val="36"/>
+          <w:szCs w:val="36"/>
+        </w:rPr>
+      </w:pPr>
+    </w:p>
+    <w:p>
+      <w:pPr>
+        <w:rPr>
+          <w:sz w:val="36"/>
+          <w:szCs w:val="36"/>
+        </w:rPr>
+      </w:pPr>
     </w:p>
     <w:p>
       <w:pPr>
@@ -596,35 +781,59 @@
         <w:rPr>
           <w:b/>
           <w:bCs/>
+          <w:sz w:val="44"/>
+          <w:szCs w:val="44"/>
+        </w:rPr>
+      </w:pPr>
+      <w:bookmarkStart w:id="1" w:name="ERmod"/>
+      <w:bookmarkEnd w:id="1"/>
+      <w:r>
+        <w:rPr>
+          <w:b/>
+          <w:bCs/>
+          <w:sz w:val="44"/>
+          <w:szCs w:val="44"/>
+        </w:rPr>
+        <w:t>Az adatbázis ER modell tervezése</w:t>
+      </w:r>
+    </w:p>
+    <w:p>
+      <w:pPr>
+        <w:pStyle w:val="Listaszerbekezds"/>
+        <w:rPr>
+          <w:b/>
+          <w:bCs/>
           <w:sz w:val="36"/>
           <w:szCs w:val="36"/>
         </w:rPr>
       </w:pPr>
-      <w:bookmarkStart w:id="1" w:name="ERmod"/>
-      <w:bookmarkEnd w:id="1"/>
-      <w:r>
+      <w:r>
+        <w:t xml:space="preserve">először egy </w:t>
+      </w:r>
+      <w:r>
+        <w:rPr>
+          <w:rStyle w:val="Kiemels2"/>
+        </w:rPr>
+        <w:t>ER modellt</w:t>
+      </w:r>
+      <w:r>
+        <w:t xml:space="preserve"> készítettem, amely a rendszer alapvető elemeit és azok közötti kapcsolatokat írja le.</w:t>
+      </w:r>
+    </w:p>
+    <w:p>
+      <w:pPr>
         <w:rPr>
           <w:b/>
           <w:bCs/>
           <w:sz w:val="36"/>
           <w:szCs w:val="36"/>
         </w:rPr>
-        <w:t>Az adatbázis ER modell tervezése</w:t>
-      </w:r>
-    </w:p>
-    <w:p>
-      <w:pPr>
-        <w:rPr>
-          <w:b/>
-          <w:bCs/>
-          <w:sz w:val="36"/>
-          <w:szCs w:val="36"/>
-        </w:rPr>
-      </w:pPr>
-      <w:r>
-        <w:rPr>
-          <w:b/>
-          <w:bCs/>
+      </w:pPr>
+      <w:r>
+        <w:rPr>
+          <w:b/>
+          <w:bCs/>
+          <w:noProof/>
           <w:sz w:val="36"/>
           <w:szCs w:val="36"/>
         </w:rPr>
@@ -668,9 +877,330 @@
     <w:p>
       <w:pPr>
         <w:pStyle w:val="Listaszerbekezds"/>
-        <w:rPr>
-          <w:sz w:val="36"/>
-          <w:szCs w:val="36"/>
+        <w:numPr>
+          <w:ilvl w:val="1"/>
+          <w:numId w:val="4"/>
+        </w:numPr>
+        <w:rPr>
+          <w:b/>
+          <w:bCs/>
+          <w:sz w:val="44"/>
+          <w:szCs w:val="44"/>
+        </w:rPr>
+      </w:pPr>
+      <w:bookmarkStart w:id="2" w:name="XDM"/>
+      <w:bookmarkEnd w:id="2"/>
+      <w:r>
+        <w:rPr>
+          <w:b/>
+          <w:bCs/>
+          <w:sz w:val="44"/>
+          <w:szCs w:val="44"/>
+        </w:rPr>
+        <w:t>Az adatbázis konvertálása XDM modellre</w:t>
+      </w:r>
+    </w:p>
+    <w:p>
+      <w:pPr>
+        <w:pStyle w:val="Listaszerbekezds"/>
+        <w:rPr>
+          <w:b/>
+          <w:bCs/>
+        </w:rPr>
+      </w:pPr>
+      <w:r>
+        <w:t xml:space="preserve">a relációs adatbázis struktúráját egy hierarchikus </w:t>
+      </w:r>
+      <w:r>
+        <w:rPr>
+          <w:rStyle w:val="Kiemels2"/>
+        </w:rPr>
+        <w:t>XDM</w:t>
+      </w:r>
+      <w:r>
+        <w:t xml:space="preserve"> modellbe konvertáltam.</w:t>
+      </w:r>
+    </w:p>
+    <w:p>
+      <w:r>
+        <w:rPr>
+          <w:noProof/>
+        </w:rPr>
+        <w:drawing>
+          <wp:inline distT="0" distB="0" distL="0" distR="0" wp14:anchorId="2AFB89D2" wp14:editId="769F87B6">
+            <wp:extent cx="5760000" cy="2120400"/>
+            <wp:effectExtent l="0" t="0" r="0" b="0"/>
+            <wp:docPr id="887303430" name="Kép 1" descr="A képen sor, képernyőkép, diagram, szöveg látható&#10;&#10;Automatikusan generált leírás"/>
+            <wp:cNvGraphicFramePr>
+              <a:graphicFrameLocks xmlns:a="http://schemas.openxmlformats.org/drawingml/2006/main" noChangeAspect="1"/>
+            </wp:cNvGraphicFramePr>
+            <a:graphic xmlns:a="http://schemas.openxmlformats.org/drawingml/2006/main">
+              <a:graphicData uri="http://schemas.openxmlformats.org/drawingml/2006/picture">
+                <pic:pic xmlns:pic="http://schemas.openxmlformats.org/drawingml/2006/picture">
+                  <pic:nvPicPr>
+                    <pic:cNvPr id="887303430" name="Kép 1" descr="A képen sor, képernyőkép, diagram, szöveg látható&#10;&#10;Automatikusan generált leírás"/>
+                    <pic:cNvPicPr/>
+                  </pic:nvPicPr>
+                  <pic:blipFill>
+                    <a:blip r:embed="rId7"/>
+                    <a:stretch>
+                      <a:fillRect/>
+                    </a:stretch>
+                  </pic:blipFill>
+                  <pic:spPr>
+                    <a:xfrm>
+                      <a:off x="0" y="0"/>
+                      <a:ext cx="5760000" cy="2120400"/>
+                    </a:xfrm>
+                    <a:prstGeom prst="rect">
+                      <a:avLst/>
+                    </a:prstGeom>
+                  </pic:spPr>
+                </pic:pic>
+              </a:graphicData>
+            </a:graphic>
+          </wp:inline>
+        </w:drawing>
+      </w:r>
+    </w:p>
+    <w:p>
+      <w:pPr>
+        <w:pStyle w:val="Listaszerbekezds"/>
+        <w:numPr>
+          <w:ilvl w:val="1"/>
+          <w:numId w:val="4"/>
+        </w:numPr>
+        <w:rPr>
+          <w:b/>
+          <w:bCs/>
+          <w:sz w:val="44"/>
+          <w:szCs w:val="44"/>
+        </w:rPr>
+      </w:pPr>
+      <w:bookmarkStart w:id="3" w:name="XML"/>
+      <w:bookmarkEnd w:id="3"/>
+      <w:r>
+        <w:rPr>
+          <w:b/>
+          <w:bCs/>
+          <w:sz w:val="44"/>
+          <w:szCs w:val="44"/>
+        </w:rPr>
+        <w:t>Az XDM modell alapján XML dokumentum készítése</w:t>
+      </w:r>
+    </w:p>
+    <w:p>
+      <w:pPr>
+        <w:pStyle w:val="Listaszerbekezds"/>
+      </w:pPr>
+      <w:r>
+        <w:t>A modell egyszerű</w:t>
+      </w:r>
+      <w:r>
+        <w:t xml:space="preserve"> és</w:t>
+      </w:r>
+      <w:r>
+        <w:t xml:space="preserve"> jól strukturált</w:t>
+      </w:r>
+      <w:r>
+        <w:t xml:space="preserve">. Az XML dokumentumban a kaptárak, méhek (királynők, dolgozók, herék), valamint a mézkészítés folyamata szerepel. </w:t>
+      </w:r>
+      <w:r>
+        <w:t xml:space="preserve">A </w:t>
+      </w:r>
+      <w:proofErr w:type="spellStart"/>
+      <w:r>
+        <w:t>kaptárak</w:t>
+      </w:r>
+      <w:proofErr w:type="spellEnd"/>
+      <w:r>
+        <w:t xml:space="preserve"> tartalmazzák a hőmérsékletet és a helyszín adatokat, a méhek egyedi jellemzőke</w:t>
+      </w:r>
+      <w:r>
+        <w:t>t</w:t>
+      </w:r>
+      <w:r>
+        <w:t xml:space="preserve">, például méretekkel, életkorral és kedvenc virágokkal </w:t>
+      </w:r>
+      <w:r>
+        <w:t xml:space="preserve">rendelkeznek. </w:t>
+      </w:r>
+    </w:p>
+    <w:p>
+      <w:pPr>
+        <w:pStyle w:val="Listaszerbekezds"/>
+        <w:rPr>
+          <w:b/>
+          <w:bCs/>
+          <w:sz w:val="44"/>
+          <w:szCs w:val="44"/>
+        </w:rPr>
+      </w:pPr>
+      <w:r>
+        <w:rPr>
+          <w:b/>
+          <w:bCs/>
+          <w:noProof/>
+          <w:sz w:val="44"/>
+          <w:szCs w:val="44"/>
+        </w:rPr>
+        <w:lastRenderedPageBreak/>
+        <w:drawing>
+          <wp:inline distT="0" distB="0" distL="0" distR="0" wp14:anchorId="0050C007" wp14:editId="18599E7B">
+            <wp:extent cx="3543795" cy="8383170"/>
+            <wp:effectExtent l="0" t="0" r="0" b="0"/>
+            <wp:docPr id="662183702" name="Kép 1" descr="A képen szöveg, képernyőkép, menü látható&#10;&#10;Automatikusan generált leírás"/>
+            <wp:cNvGraphicFramePr>
+              <a:graphicFrameLocks xmlns:a="http://schemas.openxmlformats.org/drawingml/2006/main" noChangeAspect="1"/>
+            </wp:cNvGraphicFramePr>
+            <a:graphic xmlns:a="http://schemas.openxmlformats.org/drawingml/2006/main">
+              <a:graphicData uri="http://schemas.openxmlformats.org/drawingml/2006/picture">
+                <pic:pic xmlns:pic="http://schemas.openxmlformats.org/drawingml/2006/picture">
+                  <pic:nvPicPr>
+                    <pic:cNvPr id="662183702" name="Kép 1" descr="A képen szöveg, képernyőkép, menü látható&#10;&#10;Automatikusan generált leírás"/>
+                    <pic:cNvPicPr/>
+                  </pic:nvPicPr>
+                  <pic:blipFill>
+                    <a:blip r:embed="rId8"/>
+                    <a:stretch>
+                      <a:fillRect/>
+                    </a:stretch>
+                  </pic:blipFill>
+                  <pic:spPr>
+                    <a:xfrm>
+                      <a:off x="0" y="0"/>
+                      <a:ext cx="3543795" cy="8383170"/>
+                    </a:xfrm>
+                    <a:prstGeom prst="rect">
+                      <a:avLst/>
+                    </a:prstGeom>
+                  </pic:spPr>
+                </pic:pic>
+              </a:graphicData>
+            </a:graphic>
+          </wp:inline>
+        </w:drawing>
+      </w:r>
+    </w:p>
+    <w:p>
+      <w:pPr>
+        <w:pStyle w:val="Listaszerbekezds"/>
+        <w:rPr>
+          <w:b/>
+          <w:bCs/>
+          <w:sz w:val="44"/>
+          <w:szCs w:val="44"/>
+        </w:rPr>
+      </w:pPr>
+      <w:r>
+        <w:rPr>
+          <w:b/>
+          <w:bCs/>
+          <w:noProof/>
+          <w:sz w:val="44"/>
+          <w:szCs w:val="44"/>
+        </w:rPr>
+        <w:lastRenderedPageBreak/>
+        <w:drawing>
+          <wp:inline distT="0" distB="0" distL="0" distR="0" wp14:anchorId="6CBFED73" wp14:editId="58973E92">
+            <wp:extent cx="3400900" cy="8373644"/>
+            <wp:effectExtent l="0" t="0" r="9525" b="0"/>
+            <wp:docPr id="1836333781" name="Kép 1" descr="A képen szöveg, képernyőkép látható&#10;&#10;Automatikusan generált leírás"/>
+            <wp:cNvGraphicFramePr>
+              <a:graphicFrameLocks xmlns:a="http://schemas.openxmlformats.org/drawingml/2006/main" noChangeAspect="1"/>
+            </wp:cNvGraphicFramePr>
+            <a:graphic xmlns:a="http://schemas.openxmlformats.org/drawingml/2006/main">
+              <a:graphicData uri="http://schemas.openxmlformats.org/drawingml/2006/picture">
+                <pic:pic xmlns:pic="http://schemas.openxmlformats.org/drawingml/2006/picture">
+                  <pic:nvPicPr>
+                    <pic:cNvPr id="1836333781" name="Kép 1" descr="A képen szöveg, képernyőkép látható&#10;&#10;Automatikusan generált leírás"/>
+                    <pic:cNvPicPr/>
+                  </pic:nvPicPr>
+                  <pic:blipFill>
+                    <a:blip r:embed="rId9"/>
+                    <a:stretch>
+                      <a:fillRect/>
+                    </a:stretch>
+                  </pic:blipFill>
+                  <pic:spPr>
+                    <a:xfrm>
+                      <a:off x="0" y="0"/>
+                      <a:ext cx="3400900" cy="8373644"/>
+                    </a:xfrm>
+                    <a:prstGeom prst="rect">
+                      <a:avLst/>
+                    </a:prstGeom>
+                  </pic:spPr>
+                </pic:pic>
+              </a:graphicData>
+            </a:graphic>
+          </wp:inline>
+        </w:drawing>
+      </w:r>
+    </w:p>
+    <w:p>
+      <w:pPr>
+        <w:pStyle w:val="Listaszerbekezds"/>
+        <w:rPr>
+          <w:b/>
+          <w:bCs/>
+          <w:sz w:val="44"/>
+          <w:szCs w:val="44"/>
+        </w:rPr>
+      </w:pPr>
+      <w:r>
+        <w:rPr>
+          <w:b/>
+          <w:bCs/>
+          <w:noProof/>
+          <w:sz w:val="44"/>
+          <w:szCs w:val="44"/>
+        </w:rPr>
+        <w:lastRenderedPageBreak/>
+        <w:drawing>
+          <wp:inline distT="0" distB="0" distL="0" distR="0" wp14:anchorId="2A140881" wp14:editId="06605F4F">
+            <wp:extent cx="4258269" cy="6639852"/>
+            <wp:effectExtent l="0" t="0" r="9525" b="8890"/>
+            <wp:docPr id="409654740" name="Kép 1" descr="A képen szöveg, képernyőkép, menü látható&#10;&#10;Automatikusan generált leírás"/>
+            <wp:cNvGraphicFramePr>
+              <a:graphicFrameLocks xmlns:a="http://schemas.openxmlformats.org/drawingml/2006/main" noChangeAspect="1"/>
+            </wp:cNvGraphicFramePr>
+            <a:graphic xmlns:a="http://schemas.openxmlformats.org/drawingml/2006/main">
+              <a:graphicData uri="http://schemas.openxmlformats.org/drawingml/2006/picture">
+                <pic:pic xmlns:pic="http://schemas.openxmlformats.org/drawingml/2006/picture">
+                  <pic:nvPicPr>
+                    <pic:cNvPr id="409654740" name="Kép 1" descr="A képen szöveg, képernyőkép, menü látható&#10;&#10;Automatikusan generált leírás"/>
+                    <pic:cNvPicPr/>
+                  </pic:nvPicPr>
+                  <pic:blipFill>
+                    <a:blip r:embed="rId10"/>
+                    <a:stretch>
+                      <a:fillRect/>
+                    </a:stretch>
+                  </pic:blipFill>
+                  <pic:spPr>
+                    <a:xfrm>
+                      <a:off x="0" y="0"/>
+                      <a:ext cx="4258269" cy="6639852"/>
+                    </a:xfrm>
+                    <a:prstGeom prst="rect">
+                      <a:avLst/>
+                    </a:prstGeom>
+                  </pic:spPr>
+                </pic:pic>
+              </a:graphicData>
+            </a:graphic>
+          </wp:inline>
+        </w:drawing>
+      </w:r>
+    </w:p>
+    <w:p>
+      <w:pPr>
+        <w:rPr>
+          <w:b/>
+          <w:bCs/>
+          <w:sz w:val="44"/>
+          <w:szCs w:val="44"/>
         </w:rPr>
       </w:pPr>
     </w:p>
@@ -708,14 +1238,200 @@
     </w:p>
     <w:p>
       <w:pPr>
-        <w:jc w:val="right"/>
-        <w:rPr>
-          <w:b/>
-          <w:bCs/>
-          <w:sz w:val="44"/>
-          <w:szCs w:val="44"/>
-        </w:rPr>
-      </w:pPr>
+        <w:pStyle w:val="Listaszerbekezds"/>
+        <w:numPr>
+          <w:ilvl w:val="1"/>
+          <w:numId w:val="4"/>
+        </w:numPr>
+        <w:rPr>
+          <w:b/>
+          <w:bCs/>
+          <w:sz w:val="44"/>
+          <w:szCs w:val="44"/>
+        </w:rPr>
+      </w:pPr>
+      <w:bookmarkStart w:id="4" w:name="XSD"/>
+      <w:bookmarkEnd w:id="4"/>
+      <w:r>
+        <w:rPr>
+          <w:b/>
+          <w:bCs/>
+          <w:sz w:val="44"/>
+          <w:szCs w:val="44"/>
+        </w:rPr>
+        <w:lastRenderedPageBreak/>
+        <w:t xml:space="preserve">Az XML dokumentum alapján </w:t>
+      </w:r>
+      <w:proofErr w:type="spellStart"/>
+      <w:r>
+        <w:rPr>
+          <w:b/>
+          <w:bCs/>
+          <w:sz w:val="44"/>
+          <w:szCs w:val="44"/>
+        </w:rPr>
+        <w:t>XMLSchema</w:t>
+      </w:r>
+      <w:proofErr w:type="spellEnd"/>
+      <w:r>
+        <w:rPr>
+          <w:b/>
+          <w:bCs/>
+          <w:sz w:val="44"/>
+          <w:szCs w:val="44"/>
+        </w:rPr>
+        <w:t xml:space="preserve"> készítése</w:t>
+      </w:r>
+    </w:p>
+    <w:p>
+      <w:pPr>
+        <w:pStyle w:val="Listaszerbekezds"/>
+      </w:pPr>
+      <w:r>
+        <w:t xml:space="preserve">Az XML </w:t>
+      </w:r>
+      <w:proofErr w:type="spellStart"/>
+      <w:r>
+        <w:t>Schema</w:t>
+      </w:r>
+      <w:proofErr w:type="spellEnd"/>
+      <w:r>
+        <w:t xml:space="preserve"> a méhészet adat</w:t>
+      </w:r>
+      <w:r>
+        <w:t>ainak</w:t>
+      </w:r>
+      <w:r>
+        <w:t xml:space="preserve"> struktúráját és érvényességi szabályait határozza meg.</w:t>
+      </w:r>
+    </w:p>
+    <w:p>
+      <w:pPr>
+        <w:pStyle w:val="Listaszerbekezds"/>
+      </w:pPr>
+      <w:r>
+        <w:drawing>
+          <wp:inline distT="0" distB="0" distL="0" distR="0" wp14:anchorId="20341D64" wp14:editId="783FA935">
+            <wp:extent cx="5125165" cy="7430537"/>
+            <wp:effectExtent l="0" t="0" r="0" b="0"/>
+            <wp:docPr id="292046174" name="Kép 1" descr="A képen szöveg, képernyőkép, menü látható&#10;&#10;Automatikusan generált leírás"/>
+            <wp:cNvGraphicFramePr>
+              <a:graphicFrameLocks xmlns:a="http://schemas.openxmlformats.org/drawingml/2006/main" noChangeAspect="1"/>
+            </wp:cNvGraphicFramePr>
+            <a:graphic xmlns:a="http://schemas.openxmlformats.org/drawingml/2006/main">
+              <a:graphicData uri="http://schemas.openxmlformats.org/drawingml/2006/picture">
+                <pic:pic xmlns:pic="http://schemas.openxmlformats.org/drawingml/2006/picture">
+                  <pic:nvPicPr>
+                    <pic:cNvPr id="292046174" name="Kép 1" descr="A képen szöveg, képernyőkép, menü látható&#10;&#10;Automatikusan generált leírás"/>
+                    <pic:cNvPicPr/>
+                  </pic:nvPicPr>
+                  <pic:blipFill>
+                    <a:blip r:embed="rId11"/>
+                    <a:stretch>
+                      <a:fillRect/>
+                    </a:stretch>
+                  </pic:blipFill>
+                  <pic:spPr>
+                    <a:xfrm>
+                      <a:off x="0" y="0"/>
+                      <a:ext cx="5125165" cy="7430537"/>
+                    </a:xfrm>
+                    <a:prstGeom prst="rect">
+                      <a:avLst/>
+                    </a:prstGeom>
+                  </pic:spPr>
+                </pic:pic>
+              </a:graphicData>
+            </a:graphic>
+          </wp:inline>
+        </w:drawing>
+      </w:r>
+    </w:p>
+    <w:p>
+      <w:pPr>
+        <w:pStyle w:val="Listaszerbekezds"/>
+      </w:pPr>
+      <w:r>
+        <w:lastRenderedPageBreak/>
+        <w:drawing>
+          <wp:inline distT="0" distB="0" distL="0" distR="0" wp14:anchorId="75D38373" wp14:editId="5D9A0A30">
+            <wp:extent cx="5760720" cy="4948555"/>
+            <wp:effectExtent l="0" t="0" r="0" b="4445"/>
+            <wp:docPr id="1194920021" name="Kép 1" descr="A képen szöveg, képernyőkép látható&#10;&#10;Automatikusan generált leírás"/>
+            <wp:cNvGraphicFramePr>
+              <a:graphicFrameLocks xmlns:a="http://schemas.openxmlformats.org/drawingml/2006/main" noChangeAspect="1"/>
+            </wp:cNvGraphicFramePr>
+            <a:graphic xmlns:a="http://schemas.openxmlformats.org/drawingml/2006/main">
+              <a:graphicData uri="http://schemas.openxmlformats.org/drawingml/2006/picture">
+                <pic:pic xmlns:pic="http://schemas.openxmlformats.org/drawingml/2006/picture">
+                  <pic:nvPicPr>
+                    <pic:cNvPr id="1194920021" name="Kép 1" descr="A képen szöveg, képernyőkép látható&#10;&#10;Automatikusan generált leírás"/>
+                    <pic:cNvPicPr/>
+                  </pic:nvPicPr>
+                  <pic:blipFill>
+                    <a:blip r:embed="rId12"/>
+                    <a:stretch>
+                      <a:fillRect/>
+                    </a:stretch>
+                  </pic:blipFill>
+                  <pic:spPr>
+                    <a:xfrm>
+                      <a:off x="0" y="0"/>
+                      <a:ext cx="5760720" cy="4948555"/>
+                    </a:xfrm>
+                    <a:prstGeom prst="rect">
+                      <a:avLst/>
+                    </a:prstGeom>
+                  </pic:spPr>
+                </pic:pic>
+              </a:graphicData>
+            </a:graphic>
+          </wp:inline>
+        </w:drawing>
+      </w:r>
+    </w:p>
+    <w:p>
+      <w:pPr>
+        <w:pStyle w:val="Listaszerbekezds"/>
+      </w:pPr>
+      <w:r>
+        <w:lastRenderedPageBreak/>
+        <w:drawing>
+          <wp:inline distT="0" distB="0" distL="0" distR="0" wp14:anchorId="6B5A2CB6" wp14:editId="01EAA056">
+            <wp:extent cx="5760720" cy="6134100"/>
+            <wp:effectExtent l="0" t="0" r="0" b="0"/>
+            <wp:docPr id="1086426750" name="Kép 1" descr="A képen szöveg, képernyőkép látható&#10;&#10;Automatikusan generált leírás"/>
+            <wp:cNvGraphicFramePr>
+              <a:graphicFrameLocks xmlns:a="http://schemas.openxmlformats.org/drawingml/2006/main" noChangeAspect="1"/>
+            </wp:cNvGraphicFramePr>
+            <a:graphic xmlns:a="http://schemas.openxmlformats.org/drawingml/2006/main">
+              <a:graphicData uri="http://schemas.openxmlformats.org/drawingml/2006/picture">
+                <pic:pic xmlns:pic="http://schemas.openxmlformats.org/drawingml/2006/picture">
+                  <pic:nvPicPr>
+                    <pic:cNvPr id="1086426750" name="Kép 1" descr="A képen szöveg, képernyőkép látható&#10;&#10;Automatikusan generált leírás"/>
+                    <pic:cNvPicPr/>
+                  </pic:nvPicPr>
+                  <pic:blipFill>
+                    <a:blip r:embed="rId13"/>
+                    <a:stretch>
+                      <a:fillRect/>
+                    </a:stretch>
+                  </pic:blipFill>
+                  <pic:spPr>
+                    <a:xfrm>
+                      <a:off x="0" y="0"/>
+                      <a:ext cx="5760720" cy="6134100"/>
+                    </a:xfrm>
+                    <a:prstGeom prst="rect">
+                      <a:avLst/>
+                    </a:prstGeom>
+                  </pic:spPr>
+                </pic:pic>
+              </a:graphicData>
+            </a:graphic>
+          </wp:inline>
+        </w:drawing>
+      </w:r>
     </w:p>
     <w:p>
       <w:pPr>
@@ -1819,7 +2535,6 @@
   <w:style w:type="character" w:default="1" w:styleId="Bekezdsalapbettpusa">
     <w:name w:val="Default Paragraph Font"/>
     <w:uiPriority w:val="1"/>
-    <w:semiHidden/>
     <w:unhideWhenUsed/>
   </w:style>
   <w:style w:type="table" w:default="1" w:styleId="Normltblzat">
@@ -1973,6 +2688,17 @@
     <w:rPr>
       <w:color w:val="954F72" w:themeColor="followedHyperlink"/>
       <w:u w:val="single"/>
+    </w:rPr>
+  </w:style>
+  <w:style w:type="character" w:styleId="Kiemels2">
+    <w:name w:val="Strong"/>
+    <w:basedOn w:val="Bekezdsalapbettpusa"/>
+    <w:uiPriority w:val="22"/>
+    <w:qFormat/>
+    <w:rsid w:val="00D870EF"/>
+    <w:rPr>
+      <w:b/>
+      <w:bCs/>
     </w:rPr>
   </w:style>
 </w:styles>

</xml_diff>